<commit_message>
added a blank test
</commit_message>
<xml_diff>
--- a/resources/SY0-601 Test notes.docx
+++ b/resources/SY0-601 Test notes.docx
@@ -9,6 +9,7 @@
           <w:bCs/>
         </w:rPr>
       </w:pPr>
+      <w:proofErr w:type="gramStart"/>
       <w:r>
         <w:rPr>
           <w:b/>
@@ -16,6 +17,7 @@
         </w:rPr>
         <w:t>1 )</w:t>
       </w:r>
+      <w:proofErr w:type="gramEnd"/>
       <w:r>
         <w:rPr>
           <w:b/>
@@ -33,7 +35,15 @@
     </w:p>
     <w:p>
       <w:r>
-        <w:t>http port 80 -  for web sites</w:t>
+        <w:t xml:space="preserve">http port 80 </w:t>
+      </w:r>
+      <w:proofErr w:type="gramStart"/>
+      <w:r>
+        <w:t>-  for</w:t>
+      </w:r>
+      <w:proofErr w:type="gramEnd"/>
+      <w:r>
+        <w:t xml:space="preserve"> web sites</w:t>
       </w:r>
       <w:r>
         <w:br/>
@@ -78,7 +88,15 @@
       </w:r>
       <w:r>
         <w:br/>
-        <w:t>SFTP/FTPS/SCP  - for file tran</w:t>
+        <w:t>SFTP/FTPS/</w:t>
+      </w:r>
+      <w:proofErr w:type="gramStart"/>
+      <w:r>
+        <w:t>SCP  -</w:t>
+      </w:r>
+      <w:proofErr w:type="gramEnd"/>
+      <w:r>
+        <w:t xml:space="preserve"> for file tran</w:t>
       </w:r>
       <w:r>
         <w:t>s</w:t>
@@ -152,8 +170,13 @@
       </w:r>
     </w:p>
     <w:p>
-      <w:r>
-        <w:t>SMB  server message block</w:t>
+      <w:proofErr w:type="gramStart"/>
+      <w:r>
+        <w:t>SMB  server</w:t>
+      </w:r>
+      <w:proofErr w:type="gramEnd"/>
+      <w:r>
+        <w:t xml:space="preserve"> message block</w:t>
       </w:r>
       <w:r>
         <w:br/>
@@ -226,7 +249,18 @@
       </w:r>
       <w:proofErr w:type="spellEnd"/>
       <w:r>
-        <w:t xml:space="preserve"> range or address – not accessible </w:t>
+        <w:t xml:space="preserve"> range or address – </w:t>
+      </w:r>
+      <w:r>
+        <w:rPr>
+          <w:b/>
+          <w:bCs/>
+          <w:u w:val="single"/>
+        </w:rPr>
+        <w:t>not accessible</w:t>
+      </w:r>
+      <w:r>
+        <w:t xml:space="preserve"> </w:t>
       </w:r>
     </w:p>
     <w:p>
@@ -256,13 +290,18 @@
         <w:t xml:space="preserve"> </w:t>
       </w:r>
       <w:r>
-        <w:t xml:space="preserve">allows to permission the file  </w:t>
+        <w:t xml:space="preserve">allows to permission the </w:t>
+      </w:r>
+      <w:proofErr w:type="gramStart"/>
+      <w:r>
+        <w:t xml:space="preserve">file  </w:t>
       </w:r>
       <w:proofErr w:type="spellStart"/>
       <w:r>
         <w:t>rwx</w:t>
       </w:r>
       <w:proofErr w:type="spellEnd"/>
+      <w:proofErr w:type="gramEnd"/>
       <w:r>
         <w:t xml:space="preserve"> – </w:t>
       </w:r>
@@ -297,6 +336,7 @@
       </w:r>
     </w:p>
     <w:p>
+      <w:proofErr w:type="gramStart"/>
       <w:r>
         <w:rPr>
           <w:b/>
@@ -305,7 +345,11 @@
         <w:t>grep</w:t>
       </w:r>
       <w:r>
-        <w:t xml:space="preserve">  allows to query strings</w:t>
+        <w:t xml:space="preserve">  allows</w:t>
+      </w:r>
+      <w:proofErr w:type="gramEnd"/>
+      <w:r>
+        <w:t xml:space="preserve"> to query strings</w:t>
       </w:r>
       <w:r>
         <w:br/>
@@ -363,8 +407,13 @@
       </w:r>
     </w:p>
     <w:p>
-      <w:r>
-        <w:t>Example :::    cat FILE | grep “string”</w:t>
+      <w:proofErr w:type="gramStart"/>
+      <w:r>
+        <w:t>Example :</w:t>
+      </w:r>
+      <w:proofErr w:type="gramEnd"/>
+      <w:r>
+        <w:t>::    cat FILE | grep “string”</w:t>
       </w:r>
     </w:p>
     <w:p>
@@ -398,7 +447,15 @@
         <w:t xml:space="preserve">Pharm – </w:t>
       </w:r>
       <w:r>
-        <w:t>redirected to a fake web site (mostly with clicks ! )</w:t>
+        <w:t xml:space="preserve">redirected to a fake web site (mostly with </w:t>
+      </w:r>
+      <w:proofErr w:type="gramStart"/>
+      <w:r>
+        <w:t>clicks !</w:t>
+      </w:r>
+      <w:proofErr w:type="gramEnd"/>
+      <w:r>
+        <w:t xml:space="preserve"> )</w:t>
       </w:r>
     </w:p>
     <w:p>
@@ -421,7 +478,21 @@
           <w:b/>
           <w:bCs/>
         </w:rPr>
-        <w:t>XXS</w:t>
+        <w:t>X</w:t>
+      </w:r>
+      <w:r>
+        <w:rPr>
+          <w:b/>
+          <w:bCs/>
+        </w:rPr>
+        <w:t>S</w:t>
+      </w:r>
+      <w:r>
+        <w:rPr>
+          <w:b/>
+          <w:bCs/>
+        </w:rPr>
+        <w:t>S</w:t>
       </w:r>
       <w:r>
         <w:t xml:space="preserve"> -  the web site is infected through an attacker submitting code to be </w:t>
@@ -466,7 +537,35 @@
           <w:b/>
           <w:bCs/>
         </w:rPr>
-        <w:t>CSRF/XSRF</w:t>
+        <w:t>“</w:t>
+      </w:r>
+      <w:r>
+        <w:rPr>
+          <w:b/>
+          <w:bCs/>
+        </w:rPr>
+        <w:t>CSRF</w:t>
+      </w:r>
+      <w:r>
+        <w:rPr>
+          <w:b/>
+          <w:bCs/>
+        </w:rPr>
+        <w:t>” &gt;= “</w:t>
+      </w:r>
+      <w:r>
+        <w:rPr>
+          <w:b/>
+          <w:bCs/>
+        </w:rPr>
+        <w:t>XSRF</w:t>
+      </w:r>
+      <w:r>
+        <w:rPr>
+          <w:b/>
+          <w:bCs/>
+        </w:rPr>
+        <w:t>”</w:t>
       </w:r>
       <w:r>
         <w:t xml:space="preserve">  - receive and email and CLICK !! code runs but you do not know results -</w:t>
@@ -477,8 +576,13 @@
       </w:r>
     </w:p>
     <w:p>
-      <w:r>
-        <w:t xml:space="preserve">Frameworks : </w:t>
+      <w:proofErr w:type="gramStart"/>
+      <w:r>
+        <w:t>Frameworks :</w:t>
+      </w:r>
+      <w:proofErr w:type="gramEnd"/>
+      <w:r>
+        <w:t xml:space="preserve"> </w:t>
       </w:r>
     </w:p>
     <w:p>
@@ -523,21 +627,23 @@
       </w:r>
       <w:r>
         <w:br/>
-      </w:r>
-      <w:r>
         <w:t>data controller (owner)</w:t>
       </w:r>
       <w:r>
         <w:br/>
-      </w:r>
-      <w:r>
         <w:t xml:space="preserve">data processes on behalf of data controller </w:t>
       </w:r>
       <w:r>
         <w:br/>
-      </w:r>
-      <w:r>
-        <w:t xml:space="preserve">data steward  -- data </w:t>
+        <w:t xml:space="preserve">data </w:t>
+      </w:r>
+      <w:proofErr w:type="gramStart"/>
+      <w:r>
+        <w:t>steward  --</w:t>
+      </w:r>
+      <w:proofErr w:type="gramEnd"/>
+      <w:r>
+        <w:t xml:space="preserve"> data </w:t>
       </w:r>
       <w:proofErr w:type="spellStart"/>
       <w:r>
@@ -595,8 +701,13 @@
     </w:p>
     <w:p>
       <w:r>
-        <w:t>Concept protecting data :</w:t>
-      </w:r>
+        <w:t xml:space="preserve">Concept protecting </w:t>
+      </w:r>
+      <w:proofErr w:type="gramStart"/>
+      <w:r>
+        <w:t>data :</w:t>
+      </w:r>
+      <w:proofErr w:type="gramEnd"/>
       <w:r>
         <w:br/>
       </w:r>
@@ -872,39 +983,18 @@
           <w:sz w:val="21"/>
           <w:szCs w:val="21"/>
         </w:rPr>
-        <w:t xml:space="preserve"> is used to collect passwords that are in clear text in memory on widows systems..</w:t>
-      </w:r>
-    </w:p>
-    <w:p>
-      <w:pPr>
+        <w:t xml:space="preserve"> is used to collect passwords that are in clear text in memory on widows </w:t>
+      </w:r>
+      <w:proofErr w:type="gramStart"/>
+      <w:r>
         <w:rPr>
           <w:rFonts w:ascii="Arial" w:hAnsi="Arial" w:cs="Arial"/>
           <w:sz w:val="21"/>
           <w:szCs w:val="21"/>
         </w:rPr>
-      </w:pPr>
-    </w:p>
-    <w:p>
-      <w:pPr>
-        <w:rPr>
-          <w:rFonts w:ascii="Arial" w:hAnsi="Arial" w:cs="Arial"/>
-          <w:b/>
-          <w:bCs/>
-          <w:sz w:val="21"/>
-          <w:szCs w:val="21"/>
-        </w:rPr>
-      </w:pPr>
-      <w:r>
-        <w:rPr>
-          <w:rFonts w:ascii="Arial" w:hAnsi="Arial" w:cs="Arial"/>
-          <w:b/>
-          <w:bCs/>
-          <w:sz w:val="21"/>
-          <w:szCs w:val="21"/>
-        </w:rPr>
-        <w:lastRenderedPageBreak/>
-        <w:t>Threat Feeds:  IOCs</w:t>
-      </w:r>
+        <w:t>systems..</w:t>
+      </w:r>
+      <w:proofErr w:type="gramEnd"/>
     </w:p>
     <w:p>
       <w:pPr>
@@ -914,13 +1004,54 @@
           <w:szCs w:val="21"/>
         </w:rPr>
       </w:pPr>
-      <w:r>
+    </w:p>
+    <w:p>
+      <w:pPr>
+        <w:rPr>
+          <w:rFonts w:ascii="Arial" w:hAnsi="Arial" w:cs="Arial"/>
+          <w:b/>
+          <w:bCs/>
+          <w:sz w:val="21"/>
+          <w:szCs w:val="21"/>
+        </w:rPr>
+      </w:pPr>
+      <w:r>
+        <w:rPr>
+          <w:rFonts w:ascii="Arial" w:hAnsi="Arial" w:cs="Arial"/>
+          <w:b/>
+          <w:bCs/>
+          <w:sz w:val="21"/>
+          <w:szCs w:val="21"/>
+        </w:rPr>
+        <w:lastRenderedPageBreak/>
+        <w:t>Threat Feeds:  IOCs</w:t>
+      </w:r>
+    </w:p>
+    <w:p>
+      <w:pPr>
         <w:rPr>
           <w:rFonts w:ascii="Arial" w:hAnsi="Arial" w:cs="Arial"/>
           <w:sz w:val="21"/>
           <w:szCs w:val="21"/>
         </w:rPr>
-        <w:t>TAXII  client/server architecture</w:t>
+      </w:pPr>
+      <w:proofErr w:type="gramStart"/>
+      <w:r>
+        <w:rPr>
+          <w:rFonts w:ascii="Arial" w:hAnsi="Arial" w:cs="Arial"/>
+          <w:sz w:val="21"/>
+          <w:szCs w:val="21"/>
+        </w:rPr>
+        <w:t>TAXII  client</w:t>
+      </w:r>
+      <w:proofErr w:type="gramEnd"/>
+      <w:r>
+        <w:rPr>
+          <w:rFonts w:ascii="Arial" w:hAnsi="Arial" w:cs="Arial"/>
+          <w:sz w:val="21"/>
+          <w:szCs w:val="21"/>
+        </w:rPr>
+        <w:t>/server architecture</w:t>
       </w:r>
       <w:r>
         <w:rPr>
@@ -980,8 +1111,13 @@
         </w:drawing>
       </w:r>
       <w:r>
-        <w:t xml:space="preserve">  screened – subnet AKA  DMZ</w:t>
-      </w:r>
+        <w:t xml:space="preserve">  screened – subnet </w:t>
+      </w:r>
+      <w:proofErr w:type="gramStart"/>
+      <w:r>
+        <w:t>AKA  DMZ</w:t>
+      </w:r>
+      <w:proofErr w:type="gramEnd"/>
     </w:p>
     <w:p/>
     <w:p>
@@ -1025,7 +1161,23 @@
           <w:b/>
           <w:bCs/>
         </w:rPr>
-        <w:t>Why ISO 27000 Certify ?? It</w:t>
+        <w:t xml:space="preserve">Why ISO 27000 </w:t>
+      </w:r>
+      <w:proofErr w:type="gramStart"/>
+      <w:r>
+        <w:rPr>
+          <w:b/>
+          <w:bCs/>
+        </w:rPr>
+        <w:t>Certify ??</w:t>
+      </w:r>
+      <w:proofErr w:type="gramEnd"/>
+      <w:r>
+        <w:rPr>
+          <w:b/>
+          <w:bCs/>
+        </w:rPr>
+        <w:t xml:space="preserve"> It</w:t>
       </w:r>
       <w:r>
         <w:t xml:space="preserve"> assures customers that the organization meets security standards</w:t>
@@ -1140,15 +1292,27 @@
         </w:rPr>
         <w:br/>
       </w:r>
-      <w:r>
-        <w:rPr>
-          <w:rFonts w:ascii="Roboto" w:hAnsi="Roboto"/>
-          <w:b/>
-          <w:bCs/>
-          <w:color w:val="202124"/>
-          <w:shd w:val="clear" w:color="auto" w:fill="FFFFFF"/>
-        </w:rPr>
-        <w:t>BIA  business impact analysis</w:t>
+      <w:proofErr w:type="gramStart"/>
+      <w:r>
+        <w:rPr>
+          <w:rFonts w:ascii="Roboto" w:hAnsi="Roboto"/>
+          <w:b/>
+          <w:bCs/>
+          <w:color w:val="202124"/>
+          <w:shd w:val="clear" w:color="auto" w:fill="FFFFFF"/>
+        </w:rPr>
+        <w:t>BIA  business</w:t>
+      </w:r>
+      <w:proofErr w:type="gramEnd"/>
+      <w:r>
+        <w:rPr>
+          <w:rFonts w:ascii="Roboto" w:hAnsi="Roboto"/>
+          <w:b/>
+          <w:bCs/>
+          <w:color w:val="202124"/>
+          <w:shd w:val="clear" w:color="auto" w:fill="FFFFFF"/>
+        </w:rPr>
+        <w:t xml:space="preserve"> impact analysis</w:t>
       </w:r>
       <w:r>
         <w:rPr>
@@ -1254,6 +1418,7 @@
         </w:rPr>
         <w:t xml:space="preserve"> </w:t>
       </w:r>
+      <w:proofErr w:type="gramStart"/>
       <w:r>
         <w:rPr>
           <w:rFonts w:ascii="Roboto" w:hAnsi="Roboto"/>
@@ -1268,7 +1433,16 @@
           <w:color w:val="202124"/>
           <w:shd w:val="clear" w:color="auto" w:fill="FFFFFF"/>
         </w:rPr>
-        <w:t xml:space="preserve"> to functional</w:t>
+        <w:t xml:space="preserve"> to</w:t>
+      </w:r>
+      <w:proofErr w:type="gramEnd"/>
+      <w:r>
+        <w:rPr>
+          <w:rFonts w:ascii="Roboto" w:hAnsi="Roboto"/>
+          <w:color w:val="202124"/>
+          <w:shd w:val="clear" w:color="auto" w:fill="FFFFFF"/>
+        </w:rPr>
+        <w:t xml:space="preserve"> functional</w:t>
       </w:r>
     </w:p>
     <w:p>
@@ -1287,15 +1461,35 @@
           <w:color w:val="202124"/>
           <w:shd w:val="clear" w:color="auto" w:fill="FFFFFF"/>
         </w:rPr>
-        <w:t>Detective Controls</w:t>
-      </w:r>
-      <w:r>
-        <w:rPr>
-          <w:rFonts w:ascii="Roboto" w:hAnsi="Roboto"/>
-          <w:color w:val="202124"/>
-          <w:shd w:val="clear" w:color="auto" w:fill="FFFFFF"/>
-        </w:rPr>
-        <w:t xml:space="preserve"> :  cameras </w:t>
+        <w:t xml:space="preserve">Detective </w:t>
+      </w:r>
+      <w:proofErr w:type="gramStart"/>
+      <w:r>
+        <w:rPr>
+          <w:rFonts w:ascii="Roboto" w:hAnsi="Roboto"/>
+          <w:b/>
+          <w:bCs/>
+          <w:color w:val="202124"/>
+          <w:shd w:val="clear" w:color="auto" w:fill="FFFFFF"/>
+        </w:rPr>
+        <w:t>Controls</w:t>
+      </w:r>
+      <w:r>
+        <w:rPr>
+          <w:rFonts w:ascii="Roboto" w:hAnsi="Roboto"/>
+          <w:color w:val="202124"/>
+          <w:shd w:val="clear" w:color="auto" w:fill="FFFFFF"/>
+        </w:rPr>
+        <w:t xml:space="preserve"> :</w:t>
+      </w:r>
+      <w:proofErr w:type="gramEnd"/>
+      <w:r>
+        <w:rPr>
+          <w:rFonts w:ascii="Roboto" w:hAnsi="Roboto"/>
+          <w:color w:val="202124"/>
+          <w:shd w:val="clear" w:color="auto" w:fill="FFFFFF"/>
+        </w:rPr>
+        <w:t xml:space="preserve">  cameras </w:t>
       </w:r>
       <w:r>
         <w:rPr>
@@ -1523,7 +1717,29 @@
                 <w:szCs w:val="20"/>
                 <w:bdr w:val="none" w:sz="0" w:space="0" w:color="auto" w:frame="1"/>
               </w:rPr>
-              <w:t xml:space="preserve"> ~]$ </w:t>
+              <w:t xml:space="preserve"> </w:t>
+            </w:r>
+            <w:proofErr w:type="gramStart"/>
+            <w:r>
+              <w:rPr>
+                <w:rFonts w:ascii="Consolas" w:eastAsia="Times New Roman" w:hAnsi="Consolas" w:cs="Courier New"/>
+                <w:color w:val="00FF00"/>
+                <w:sz w:val="20"/>
+                <w:szCs w:val="20"/>
+                <w:bdr w:val="none" w:sz="0" w:space="0" w:color="auto" w:frame="1"/>
+              </w:rPr>
+              <w:t>~]$</w:t>
+            </w:r>
+            <w:proofErr w:type="gramEnd"/>
+            <w:r>
+              <w:rPr>
+                <w:rFonts w:ascii="Consolas" w:eastAsia="Times New Roman" w:hAnsi="Consolas" w:cs="Courier New"/>
+                <w:color w:val="00FF00"/>
+                <w:sz w:val="20"/>
+                <w:szCs w:val="20"/>
+                <w:bdr w:val="none" w:sz="0" w:space="0" w:color="auto" w:frame="1"/>
+              </w:rPr>
+              <w:t xml:space="preserve"> </w:t>
             </w:r>
             <w:proofErr w:type="spellStart"/>
             <w:r>
@@ -1614,15 +1830,27 @@
           <w:shd w:val="clear" w:color="auto" w:fill="FFFFFF"/>
         </w:rPr>
       </w:pPr>
-      <w:r>
-        <w:rPr>
-          <w:rFonts w:ascii="Roboto" w:hAnsi="Roboto"/>
-          <w:b/>
-          <w:bCs/>
-          <w:color w:val="202124"/>
-          <w:shd w:val="clear" w:color="auto" w:fill="FFFFFF"/>
-        </w:rPr>
-        <w:t xml:space="preserve">THE !!  EVIL TWIN </w:t>
+      <w:proofErr w:type="gramStart"/>
+      <w:r>
+        <w:rPr>
+          <w:rFonts w:ascii="Roboto" w:hAnsi="Roboto"/>
+          <w:b/>
+          <w:bCs/>
+          <w:color w:val="202124"/>
+          <w:shd w:val="clear" w:color="auto" w:fill="FFFFFF"/>
+        </w:rPr>
+        <w:t>THE !!</w:t>
+      </w:r>
+      <w:proofErr w:type="gramEnd"/>
+      <w:r>
+        <w:rPr>
+          <w:rFonts w:ascii="Roboto" w:hAnsi="Roboto"/>
+          <w:b/>
+          <w:bCs/>
+          <w:color w:val="202124"/>
+          <w:shd w:val="clear" w:color="auto" w:fill="FFFFFF"/>
+        </w:rPr>
+        <w:t xml:space="preserve">  EVIL TWIN </w:t>
       </w:r>
     </w:p>
     <w:p>
@@ -1719,7 +1947,29 @@
           <w:color w:val="202124"/>
           <w:shd w:val="clear" w:color="auto" w:fill="FFFFFF"/>
         </w:rPr>
-        <w:t>ACL ( access control list)</w:t>
+        <w:t xml:space="preserve">ACL </w:t>
+      </w:r>
+      <w:proofErr w:type="gramStart"/>
+      <w:r>
+        <w:rPr>
+          <w:rFonts w:ascii="Roboto" w:hAnsi="Roboto"/>
+          <w:b/>
+          <w:bCs/>
+          <w:color w:val="202124"/>
+          <w:shd w:val="clear" w:color="auto" w:fill="FFFFFF"/>
+        </w:rPr>
+        <w:t>( access</w:t>
+      </w:r>
+      <w:proofErr w:type="gramEnd"/>
+      <w:r>
+        <w:rPr>
+          <w:rFonts w:ascii="Roboto" w:hAnsi="Roboto"/>
+          <w:b/>
+          <w:bCs/>
+          <w:color w:val="202124"/>
+          <w:shd w:val="clear" w:color="auto" w:fill="FFFFFF"/>
+        </w:rPr>
+        <w:t xml:space="preserve"> control list)</w:t>
       </w:r>
       <w:r>
         <w:rPr>
@@ -1746,15 +1996,35 @@
           <w:color w:val="202124"/>
           <w:shd w:val="clear" w:color="auto" w:fill="FFFFFF"/>
         </w:rPr>
-        <w:t>Application whitelisting</w:t>
-      </w:r>
-      <w:r>
-        <w:rPr>
-          <w:rFonts w:ascii="Roboto" w:hAnsi="Roboto"/>
-          <w:color w:val="202124"/>
-          <w:shd w:val="clear" w:color="auto" w:fill="FFFFFF"/>
-        </w:rPr>
-        <w:t xml:space="preserve"> : stops installs that are not authorized </w:t>
+        <w:t xml:space="preserve">Application </w:t>
+      </w:r>
+      <w:proofErr w:type="gramStart"/>
+      <w:r>
+        <w:rPr>
+          <w:rFonts w:ascii="Roboto" w:hAnsi="Roboto"/>
+          <w:b/>
+          <w:bCs/>
+          <w:color w:val="202124"/>
+          <w:shd w:val="clear" w:color="auto" w:fill="FFFFFF"/>
+        </w:rPr>
+        <w:t>whitelisting</w:t>
+      </w:r>
+      <w:r>
+        <w:rPr>
+          <w:rFonts w:ascii="Roboto" w:hAnsi="Roboto"/>
+          <w:color w:val="202124"/>
+          <w:shd w:val="clear" w:color="auto" w:fill="FFFFFF"/>
+        </w:rPr>
+        <w:t xml:space="preserve"> :</w:t>
+      </w:r>
+      <w:proofErr w:type="gramEnd"/>
+      <w:r>
+        <w:rPr>
+          <w:rFonts w:ascii="Roboto" w:hAnsi="Roboto"/>
+          <w:color w:val="202124"/>
+          <w:shd w:val="clear" w:color="auto" w:fill="FFFFFF"/>
+        </w:rPr>
+        <w:t xml:space="preserve"> stops installs that are not authorized </w:t>
       </w:r>
       <w:r>
         <w:rPr>
@@ -1844,12 +2114,21 @@
       </w:r>
     </w:p>
     <w:p>
-      <w:r>
-        <w:rPr>
-          <w:b/>
-          <w:bCs/>
-        </w:rPr>
-        <w:t xml:space="preserve">DR  disaster recovery </w:t>
+      <w:proofErr w:type="gramStart"/>
+      <w:r>
+        <w:rPr>
+          <w:b/>
+          <w:bCs/>
+        </w:rPr>
+        <w:t>DR  disaster</w:t>
+      </w:r>
+      <w:proofErr w:type="gramEnd"/>
+      <w:r>
+        <w:rPr>
+          <w:b/>
+          <w:bCs/>
+        </w:rPr>
+        <w:t xml:space="preserve"> recovery </w:t>
       </w:r>
       <w:r>
         <w:t>restoration of data to systems</w:t>
@@ -1947,7 +2226,15 @@
         <w:t xml:space="preserve"> delete legal requested digital data - law enforcement requests</w:t>
       </w:r>
       <w:r>
-        <w:t xml:space="preserve"> why ? Legal Hold</w:t>
+        <w:t xml:space="preserve"> </w:t>
+      </w:r>
+      <w:proofErr w:type="gramStart"/>
+      <w:r>
+        <w:t>why ?</w:t>
+      </w:r>
+      <w:proofErr w:type="gramEnd"/>
+      <w:r>
+        <w:t xml:space="preserve"> Legal Hold</w:t>
       </w:r>
     </w:p>
     <w:p>
@@ -1958,7 +2245,11 @@
         <w:t>Regulation for Federal Systems</w:t>
       </w:r>
       <w:r>
-        <w:t xml:space="preserve"> with Controls</w:t>
+        <w:t xml:space="preserve"> with </w:t>
+      </w:r>
+      <w:proofErr w:type="gramStart"/>
+      <w:r>
+        <w:t>Controls</w:t>
       </w:r>
       <w:r>
         <w:t xml:space="preserve">  </w:t>
@@ -1968,7 +2259,15 @@
           <w:b/>
           <w:bCs/>
         </w:rPr>
-        <w:t xml:space="preserve">NIST </w:t>
+        <w:t>NIST</w:t>
+      </w:r>
+      <w:proofErr w:type="gramEnd"/>
+      <w:r>
+        <w:rPr>
+          <w:b/>
+          <w:bCs/>
+        </w:rPr>
+        <w:t xml:space="preserve"> </w:t>
       </w:r>
       <w:r>
         <w:rPr>
@@ -1980,7 +2279,15 @@
     </w:p>
     <w:p>
       <w:r>
-        <w:t xml:space="preserve">You have to review code – NOT RUNNING – </w:t>
+        <w:t xml:space="preserve">You </w:t>
+      </w:r>
+      <w:proofErr w:type="gramStart"/>
+      <w:r>
+        <w:t>have to</w:t>
+      </w:r>
+      <w:proofErr w:type="gramEnd"/>
+      <w:r>
+        <w:t xml:space="preserve"> review code – NOT RUNNING – </w:t>
       </w:r>
       <w:r>
         <w:rPr>
@@ -2008,8 +2315,13 @@
         <w:t xml:space="preserve">backup </w:t>
       </w:r>
       <w:r>
-        <w:t>– one restore</w:t>
-      </w:r>
+        <w:t xml:space="preserve">– one </w:t>
+      </w:r>
+      <w:proofErr w:type="gramStart"/>
+      <w:r>
+        <w:t>restore</w:t>
+      </w:r>
+      <w:proofErr w:type="gramEnd"/>
     </w:p>
     <w:p>
       <w:r>
@@ -2028,7 +2340,15 @@
         <w:t>(</w:t>
       </w:r>
       <w:r>
-        <w:t>which is  TIME Sensitive</w:t>
+        <w:t xml:space="preserve">which </w:t>
+      </w:r>
+      <w:proofErr w:type="gramStart"/>
+      <w:r>
+        <w:t>is  TIME</w:t>
+      </w:r>
+      <w:proofErr w:type="gramEnd"/>
+      <w:r>
+        <w:t xml:space="preserve"> Sensitive</w:t>
       </w:r>
       <w:r>
         <w:t xml:space="preserve">)  </w:t>
@@ -2075,7 +2395,15 @@
     </w:p>
     <w:p>
       <w:r>
-        <w:t xml:space="preserve">If you shared your Threat Intel with others you would send (format) </w:t>
+        <w:t xml:space="preserve">If you shared your Threat Intel with </w:t>
+      </w:r>
+      <w:proofErr w:type="gramStart"/>
+      <w:r>
+        <w:t>others</w:t>
+      </w:r>
+      <w:proofErr w:type="gramEnd"/>
+      <w:r>
+        <w:t xml:space="preserve"> you would send (format) </w:t>
       </w:r>
       <w:r>
         <w:rPr>
@@ -2139,13 +2467,21 @@
         <w:t xml:space="preserve">C2 </w:t>
       </w:r>
       <w:r>
-        <w:t xml:space="preserve">2am-4am </w:t>
+        <w:t>2am-4</w:t>
+      </w:r>
+      <w:proofErr w:type="gramStart"/>
+      <w:r>
+        <w:t xml:space="preserve">am </w:t>
       </w:r>
       <w:r>
         <w:t xml:space="preserve"> </w:t>
       </w:r>
       <w:r>
-        <w:t xml:space="preserve">- </w:t>
+        <w:t>-</w:t>
+      </w:r>
+      <w:proofErr w:type="gramEnd"/>
+      <w:r>
+        <w:t xml:space="preserve"> </w:t>
       </w:r>
       <w:r>
         <w:rPr>
@@ -2160,7 +2496,15 @@
     </w:p>
     <w:p>
       <w:r>
-        <w:t>Need to remediate low level security incidents . SOAR spelled out:</w:t>
+        <w:t xml:space="preserve">Need to remediate low level security </w:t>
+      </w:r>
+      <w:proofErr w:type="gramStart"/>
+      <w:r>
+        <w:t>incidents .</w:t>
+      </w:r>
+      <w:proofErr w:type="gramEnd"/>
+      <w:r>
+        <w:t xml:space="preserve"> SOAR spelled out:</w:t>
       </w:r>
       <w:r>
         <w:br/>
@@ -2213,6 +2557,7 @@
       <w:r>
         <w:t xml:space="preserve"> </w:t>
       </w:r>
+      <w:proofErr w:type="gramStart"/>
       <w:r>
         <w:rPr>
           <w:b/>
@@ -2232,7 +2577,15 @@
           <w:b/>
           <w:bCs/>
         </w:rPr>
-        <w:t>from a trusted source</w:t>
+        <w:t>from</w:t>
+      </w:r>
+      <w:proofErr w:type="gramEnd"/>
+      <w:r>
+        <w:rPr>
+          <w:b/>
+          <w:bCs/>
+        </w:rPr>
+        <w:t xml:space="preserve"> a trusted source</w:t>
       </w:r>
     </w:p>
     <w:p>
@@ -2247,12 +2600,17 @@
         <w:t xml:space="preserve">– </w:t>
       </w:r>
       <w:proofErr w:type="spellStart"/>
+      <w:proofErr w:type="gramStart"/>
       <w:r>
         <w:t>Vms</w:t>
       </w:r>
       <w:proofErr w:type="spellEnd"/>
       <w:r>
-        <w:t xml:space="preserve"> :  resiliency /  backup / image – recovery</w:t>
+        <w:t xml:space="preserve"> :</w:t>
+      </w:r>
+      <w:proofErr w:type="gramEnd"/>
+      <w:r>
+        <w:t xml:space="preserve">  resiliency /  backup / image – recovery</w:t>
       </w:r>
     </w:p>
     <w:p>
@@ -2291,10 +2649,18 @@
         <w:t xml:space="preserve">– the device is </w:t>
       </w:r>
       <w:r>
-        <w:t xml:space="preserve">attached to an </w:t>
-      </w:r>
-      <w:r>
-        <w:t xml:space="preserve"> ATM </w:t>
+        <w:t xml:space="preserve">attached to </w:t>
+      </w:r>
+      <w:proofErr w:type="gramStart"/>
+      <w:r>
+        <w:t xml:space="preserve">an </w:t>
+      </w:r>
+      <w:r>
+        <w:t xml:space="preserve"> ATM</w:t>
+      </w:r>
+      <w:proofErr w:type="gramEnd"/>
+      <w:r>
+        <w:t xml:space="preserve"> </w:t>
       </w:r>
     </w:p>
     <w:p>
@@ -2347,7 +2713,15 @@
     </w:p>
     <w:p>
       <w:r>
-        <w:t xml:space="preserve">Something – equipment or process – is scheduled by budgets and patchers , </w:t>
+        <w:t xml:space="preserve">Something – equipment or process – is scheduled by budgets and </w:t>
+      </w:r>
+      <w:proofErr w:type="gramStart"/>
+      <w:r>
+        <w:t>patchers ,</w:t>
+      </w:r>
+      <w:proofErr w:type="gramEnd"/>
+      <w:r>
+        <w:t xml:space="preserve"> </w:t>
       </w:r>
       <w:proofErr w:type="spellStart"/>
       <w:r>
@@ -2447,7 +2821,15 @@
         <w:t xml:space="preserve">Pick 3 for </w:t>
       </w:r>
       <w:r>
-        <w:t xml:space="preserve">to produce data-center resiliency :  that is hardware </w:t>
+        <w:t xml:space="preserve">to produce data-center </w:t>
+      </w:r>
+      <w:proofErr w:type="gramStart"/>
+      <w:r>
+        <w:t>resiliency :</w:t>
+      </w:r>
+      <w:proofErr w:type="gramEnd"/>
+      <w:r>
+        <w:t xml:space="preserve">  that is hardware </w:t>
       </w:r>
       <w:r>
         <w:br/>
@@ -2483,6 +2865,7 @@
         <w:br/>
         <w:t xml:space="preserve">system will shut down gracefully = </w:t>
       </w:r>
+      <w:proofErr w:type="gramStart"/>
       <w:r>
         <w:rPr>
           <w:b/>
@@ -2491,7 +2874,11 @@
         <w:t xml:space="preserve">UPS </w:t>
       </w:r>
       <w:r>
-        <w:t xml:space="preserve"> // </w:t>
+        <w:t xml:space="preserve"> /</w:t>
+      </w:r>
+      <w:proofErr w:type="gramEnd"/>
+      <w:r>
+        <w:t xml:space="preserve">/ </w:t>
       </w:r>
       <w:r>
         <w:br/>
@@ -2509,7 +2896,15 @@
     </w:p>
     <w:p>
       <w:r>
-        <w:t xml:space="preserve">Incident – SIEM detects malware on a host but the malware is not deleted </w:t>
+        <w:t xml:space="preserve">Incident – SIEM detects malware on a </w:t>
+      </w:r>
+      <w:proofErr w:type="gramStart"/>
+      <w:r>
+        <w:t>host</w:t>
+      </w:r>
+      <w:proofErr w:type="gramEnd"/>
+      <w:r>
+        <w:t xml:space="preserve"> but the malware is not deleted </w:t>
       </w:r>
       <w:r>
         <w:t>– would is BEST solution</w:t>
@@ -2552,7 +2947,15 @@
         <w:t>SERVICE</w:t>
       </w:r>
       <w:r>
-        <w:t xml:space="preserve"> account    ( service accounts login for the app to access database ) </w:t>
+        <w:t xml:space="preserve"> account </w:t>
+      </w:r>
+      <w:proofErr w:type="gramStart"/>
+      <w:r>
+        <w:t xml:space="preserve">   (</w:t>
+      </w:r>
+      <w:proofErr w:type="gramEnd"/>
+      <w:r>
+        <w:t xml:space="preserve"> service accounts login for the app to access database ) </w:t>
       </w:r>
     </w:p>
     <w:p>
@@ -2568,7 +2971,15 @@
       </w:r>
       <w:proofErr w:type="spellEnd"/>
       <w:r>
-        <w:t xml:space="preserve"> – PI  (IoT device) </w:t>
+        <w:t xml:space="preserve"> – </w:t>
+      </w:r>
+      <w:proofErr w:type="gramStart"/>
+      <w:r>
+        <w:t>PI  (</w:t>
+      </w:r>
+      <w:proofErr w:type="gramEnd"/>
+      <w:r>
+        <w:t xml:space="preserve">IoT device) </w:t>
       </w:r>
       <w:r>
         <w:t>– it is connected to a switch</w:t>
@@ -2590,7 +3001,15 @@
     </w:p>
     <w:p>
       <w:r>
-        <w:t xml:space="preserve">Several lines of code -- ???   they are scripts = </w:t>
+        <w:t xml:space="preserve">Several lines of code </w:t>
+      </w:r>
+      <w:proofErr w:type="gramStart"/>
+      <w:r>
+        <w:t>-- ???</w:t>
+      </w:r>
+      <w:proofErr w:type="gramEnd"/>
+      <w:r>
+        <w:t xml:space="preserve">   they are scripts = </w:t>
       </w:r>
       <w:r>
         <w:rPr>
@@ -2616,8 +3035,13 @@
     </w:p>
     <w:p>
       <w:r>
-        <w:t>BYOD devices need access – they are not configured for the domain – To allow them access :</w:t>
-      </w:r>
+        <w:t xml:space="preserve">BYOD devices need access – they are not configured for the domain – To allow them </w:t>
+      </w:r>
+      <w:proofErr w:type="gramStart"/>
+      <w:r>
+        <w:t>access :</w:t>
+      </w:r>
+      <w:proofErr w:type="gramEnd"/>
       <w:r>
         <w:br/>
       </w:r>
@@ -2653,7 +3077,15 @@
         <w:t xml:space="preserve">reduce the data center and </w:t>
       </w:r>
       <w:r>
-        <w:t xml:space="preserve">create virtual networks , </w:t>
+        <w:t xml:space="preserve">create virtual </w:t>
+      </w:r>
+      <w:proofErr w:type="gramStart"/>
+      <w:r>
+        <w:t>networks ,</w:t>
+      </w:r>
+      <w:proofErr w:type="gramEnd"/>
+      <w:r>
+        <w:t xml:space="preserve"> </w:t>
       </w:r>
       <w:proofErr w:type="spellStart"/>
       <w:r>
@@ -2739,10 +3171,18 @@
         <w:t>Backup question – down</w:t>
       </w:r>
       <w:r>
-        <w:t xml:space="preserve"> 72 hours </w:t>
-      </w:r>
-      <w:r>
-        <w:t xml:space="preserve"> – </w:t>
+        <w:t xml:space="preserve"> 72 </w:t>
+      </w:r>
+      <w:proofErr w:type="gramStart"/>
+      <w:r>
+        <w:t xml:space="preserve">hours </w:t>
+      </w:r>
+      <w:r>
+        <w:t xml:space="preserve"> –</w:t>
+      </w:r>
+      <w:proofErr w:type="gramEnd"/>
+      <w:r>
+        <w:t xml:space="preserve"> </w:t>
       </w:r>
       <w:r>
         <w:t>Differential</w:t>

</xml_diff>